<commit_message>
add the feedback of week 3
</commit_message>
<xml_diff>
--- a/Findings/Important feedback to apply in our project.docx
+++ b/Findings/Important feedback to apply in our project.docx
@@ -50,8 +50,8 @@
         <w:gridCol w:w="1772"/>
         <w:gridCol w:w="1727"/>
         <w:gridCol w:w="1980"/>
-        <w:gridCol w:w="1890"/>
-        <w:gridCol w:w="2250"/>
+        <w:gridCol w:w="2610"/>
+        <w:gridCol w:w="1530"/>
       </w:tblGrid>
       <w:tr>
         <w:tc>
@@ -145,7 +145,7 @@
         </w:tc>
         <w:tc>
           <w:tcPr>
-            <w:tcW w:w="1890" w:type="dxa"/>
+            <w:tcW w:w="2610" w:type="dxa"/>
             <w:shd w:val="clear" w:color="auto" w:fill="BDD6EE" w:themeFill="accent1" w:themeFillTint="66"/>
           </w:tcPr>
           <w:p>
@@ -167,7 +167,7 @@
         </w:tc>
         <w:tc>
           <w:tcPr>
-            <w:tcW w:w="2250" w:type="dxa"/>
+            <w:tcW w:w="1530" w:type="dxa"/>
             <w:shd w:val="clear" w:color="auto" w:fill="BDD6EE" w:themeFill="accent1" w:themeFillTint="66"/>
           </w:tcPr>
           <w:p>
@@ -196,19 +196,20 @@
         <w:tc>
           <w:tcPr>
             <w:tcW w:w="996" w:type="dxa"/>
+            <w:vAlign w:val="center"/>
           </w:tcPr>
           <w:p>
             <w:pPr>
               <w:jc w:val="center"/>
               <w:rPr>
-                <w:sz w:val="36"/>
-                <w:szCs w:val="36"/>
+                <w:sz w:val="28"/>
+                <w:szCs w:val="28"/>
               </w:rPr>
             </w:pPr>
             <w:r>
               <w:rPr>
-                <w:sz w:val="36"/>
-                <w:szCs w:val="36"/>
+                <w:sz w:val="28"/>
+                <w:szCs w:val="28"/>
               </w:rPr>
               <w:t>1</w:t>
             </w:r>
@@ -217,19 +218,20 @@
         <w:tc>
           <w:tcPr>
             <w:tcW w:w="1772" w:type="dxa"/>
+            <w:vAlign w:val="center"/>
           </w:tcPr>
           <w:p>
             <w:pPr>
               <w:jc w:val="center"/>
               <w:rPr>
-                <w:sz w:val="36"/>
-                <w:szCs w:val="36"/>
+                <w:sz w:val="28"/>
+                <w:szCs w:val="28"/>
               </w:rPr>
             </w:pPr>
             <w:r>
               <w:rPr>
-                <w:sz w:val="36"/>
-                <w:szCs w:val="36"/>
+                <w:sz w:val="28"/>
+                <w:szCs w:val="28"/>
               </w:rPr>
               <w:t>4/5/2019</w:t>
             </w:r>
@@ -238,19 +240,20 @@
         <w:tc>
           <w:tcPr>
             <w:tcW w:w="1727" w:type="dxa"/>
+            <w:vAlign w:val="center"/>
           </w:tcPr>
           <w:p>
             <w:pPr>
               <w:jc w:val="center"/>
               <w:rPr>
-                <w:sz w:val="36"/>
-                <w:szCs w:val="36"/>
+                <w:sz w:val="28"/>
+                <w:szCs w:val="28"/>
               </w:rPr>
             </w:pPr>
             <w:r>
               <w:rPr>
-                <w:sz w:val="36"/>
-                <w:szCs w:val="36"/>
+                <w:sz w:val="28"/>
+                <w:szCs w:val="28"/>
               </w:rPr>
               <w:t>Ragab</w:t>
             </w:r>
@@ -259,41 +262,44 @@
         <w:tc>
           <w:tcPr>
             <w:tcW w:w="1980" w:type="dxa"/>
+            <w:vAlign w:val="center"/>
           </w:tcPr>
           <w:p>
             <w:pPr>
               <w:jc w:val="center"/>
               <w:rPr>
-                <w:sz w:val="36"/>
-                <w:szCs w:val="36"/>
+                <w:sz w:val="28"/>
+                <w:szCs w:val="28"/>
               </w:rPr>
             </w:pPr>
           </w:p>
         </w:tc>
         <w:tc>
           <w:tcPr>
-            <w:tcW w:w="1890" w:type="dxa"/>
+            <w:tcW w:w="2610" w:type="dxa"/>
+            <w:vAlign w:val="center"/>
           </w:tcPr>
           <w:p>
             <w:pPr>
               <w:jc w:val="center"/>
               <w:rPr>
-                <w:sz w:val="36"/>
-                <w:szCs w:val="36"/>
+                <w:sz w:val="28"/>
+                <w:szCs w:val="28"/>
               </w:rPr>
             </w:pPr>
           </w:p>
         </w:tc>
         <w:tc>
           <w:tcPr>
-            <w:tcW w:w="2250" w:type="dxa"/>
+            <w:tcW w:w="1530" w:type="dxa"/>
+            <w:vAlign w:val="center"/>
           </w:tcPr>
           <w:p>
             <w:pPr>
               <w:jc w:val="center"/>
               <w:rPr>
-                <w:sz w:val="36"/>
-                <w:szCs w:val="36"/>
+                <w:sz w:val="28"/>
+                <w:szCs w:val="28"/>
               </w:rPr>
             </w:pPr>
           </w:p>
@@ -307,19 +313,20 @@
         <w:tc>
           <w:tcPr>
             <w:tcW w:w="996" w:type="dxa"/>
+            <w:vAlign w:val="center"/>
           </w:tcPr>
           <w:p>
             <w:pPr>
               <w:jc w:val="center"/>
               <w:rPr>
-                <w:sz w:val="36"/>
-                <w:szCs w:val="36"/>
+                <w:sz w:val="28"/>
+                <w:szCs w:val="28"/>
               </w:rPr>
             </w:pPr>
             <w:r>
               <w:rPr>
-                <w:sz w:val="36"/>
-                <w:szCs w:val="36"/>
+                <w:sz w:val="28"/>
+                <w:szCs w:val="28"/>
               </w:rPr>
               <w:t>2</w:t>
             </w:r>
@@ -327,20 +334,37 @@
         </w:tc>
         <w:tc>
           <w:tcPr>
-            <w:tcW w:w="1772" w:type="dxa"/>
+            <w:tcW w:w="3499" w:type="dxa"/>
+            <w:gridSpan w:val="2"/>
+            <w:vAlign w:val="center"/>
           </w:tcPr>
           <w:p>
             <w:pPr>
               <w:jc w:val="center"/>
               <w:rPr>
-                <w:sz w:val="36"/>
-                <w:szCs w:val="36"/>
+                <w:sz w:val="28"/>
+                <w:szCs w:val="28"/>
+              </w:rPr>
+            </w:pPr>
+          </w:p>
+        </w:tc>
+        <w:tc>
+          <w:tcPr>
+            <w:tcW w:w="1980" w:type="dxa"/>
+            <w:vAlign w:val="center"/>
+          </w:tcPr>
+          <w:p>
+            <w:pPr>
+              <w:jc w:val="center"/>
+              <w:rPr>
+                <w:sz w:val="28"/>
+                <w:szCs w:val="28"/>
               </w:rPr>
             </w:pPr>
             <w:r>
               <w:rPr>
-                <w:sz w:val="36"/>
-                <w:szCs w:val="36"/>
+                <w:sz w:val="28"/>
+                <w:szCs w:val="28"/>
               </w:rPr>
               <w:t>11/5/2019</w:t>
             </w:r>
@@ -348,67 +372,176 @@
         </w:tc>
         <w:tc>
           <w:tcPr>
-            <w:tcW w:w="1727" w:type="dxa"/>
+            <w:tcW w:w="2610" w:type="dxa"/>
+            <w:vAlign w:val="center"/>
           </w:tcPr>
           <w:p>
             <w:pPr>
               <w:jc w:val="center"/>
               <w:rPr>
-                <w:sz w:val="36"/>
-                <w:szCs w:val="36"/>
+                <w:sz w:val="28"/>
+                <w:szCs w:val="28"/>
               </w:rPr>
             </w:pPr>
             <w:r>
               <w:rPr>
-                <w:sz w:val="36"/>
-                <w:szCs w:val="36"/>
-              </w:rPr>
-              <w:t>Ragab</w:t>
+                <w:sz w:val="28"/>
+                <w:szCs w:val="28"/>
+              </w:rPr>
+              <w:t>Add the feedback of week 2</w:t>
             </w:r>
           </w:p>
         </w:tc>
         <w:tc>
           <w:tcPr>
-            <w:tcW w:w="1980" w:type="dxa"/>
+            <w:tcW w:w="1530" w:type="dxa"/>
+            <w:vAlign w:val="center"/>
+          </w:tcPr>
+          <w:p>
+            <w:pPr>
+              <w:tabs>
+                <w:tab w:val="left" w:pos="180"/>
+                <w:tab w:val="center" w:pos="1017"/>
+              </w:tabs>
+              <w:jc w:val="center"/>
+              <w:rPr>
+                <w:sz w:val="28"/>
+                <w:szCs w:val="28"/>
+              </w:rPr>
+            </w:pPr>
+            <w:r>
+              <w:rPr>
+                <w:sz w:val="28"/>
+                <w:szCs w:val="28"/>
+              </w:rPr>
+              <w:t>Ragab</w:t>
+            </w:r>
+          </w:p>
+        </w:tc>
+      </w:tr>
+      <w:tr>
+        <w:trPr>
+          <w:gridBefore w:val="1"/>
+          <w:wBefore w:w="275" w:type="dxa"/>
+        </w:trPr>
+        <w:tc>
+          <w:tcPr>
+            <w:tcW w:w="996" w:type="dxa"/>
+            <w:vAlign w:val="center"/>
           </w:tcPr>
           <w:p>
             <w:pPr>
               <w:jc w:val="center"/>
               <w:rPr>
-                <w:sz w:val="36"/>
-                <w:szCs w:val="36"/>
+                <w:sz w:val="28"/>
+                <w:szCs w:val="28"/>
+              </w:rPr>
+            </w:pPr>
+            <w:r>
+              <w:rPr>
+                <w:sz w:val="28"/>
+                <w:szCs w:val="28"/>
+              </w:rPr>
+              <w:t>3</w:t>
+            </w:r>
+          </w:p>
+        </w:tc>
+        <w:tc>
+          <w:tcPr>
+            <w:tcW w:w="3499" w:type="dxa"/>
+            <w:gridSpan w:val="2"/>
+            <w:vAlign w:val="center"/>
+          </w:tcPr>
+          <w:p>
+            <w:pPr>
+              <w:jc w:val="center"/>
+              <w:rPr>
+                <w:sz w:val="28"/>
+                <w:szCs w:val="28"/>
               </w:rPr>
             </w:pPr>
           </w:p>
         </w:tc>
         <w:tc>
           <w:tcPr>
-            <w:tcW w:w="1890" w:type="dxa"/>
+            <w:tcW w:w="1980" w:type="dxa"/>
+            <w:vAlign w:val="center"/>
           </w:tcPr>
           <w:p>
             <w:pPr>
               <w:jc w:val="center"/>
               <w:rPr>
-                <w:sz w:val="36"/>
-                <w:szCs w:val="36"/>
+                <w:sz w:val="28"/>
+                <w:szCs w:val="28"/>
               </w:rPr>
             </w:pPr>
+            <w:r>
+              <w:rPr>
+                <w:sz w:val="28"/>
+                <w:szCs w:val="28"/>
+              </w:rPr>
+              <w:t>18/5/2019</w:t>
+            </w:r>
+          </w:p>
+        </w:tc>
+        <w:tc>
+          <w:tcPr>
+            <w:tcW w:w="2610" w:type="dxa"/>
+            <w:vAlign w:val="center"/>
+          </w:tcPr>
+          <w:p>
+            <w:pPr>
+              <w:jc w:val="center"/>
+              <w:rPr>
+                <w:sz w:val="28"/>
+                <w:szCs w:val="28"/>
+              </w:rPr>
+            </w:pPr>
+            <w:r>
+              <w:rPr>
+                <w:sz w:val="28"/>
+                <w:szCs w:val="28"/>
+              </w:rPr>
+              <w:t xml:space="preserve">Add </w:t>
+            </w:r>
+            <w:r>
+              <w:rPr>
+                <w:sz w:val="28"/>
+                <w:szCs w:val="28"/>
+              </w:rPr>
+              <w:t xml:space="preserve">the change request </w:t>
+            </w:r>
+            <w:r>
+              <w:rPr>
+                <w:sz w:val="28"/>
+                <w:szCs w:val="28"/>
+              </w:rPr>
+              <w:t>of Mohamed hassan</w:t>
+            </w:r>
             <w:bookmarkStart w:id="0" w:name="_GoBack"/>
             <w:bookmarkEnd w:id="0"/>
           </w:p>
         </w:tc>
         <w:tc>
           <w:tcPr>
-            <w:tcW w:w="2250" w:type="dxa"/>
+            <w:tcW w:w="1530" w:type="dxa"/>
+            <w:vAlign w:val="center"/>
           </w:tcPr>
           <w:p>
             <w:pPr>
               <w:jc w:val="center"/>
               <w:rPr>
-                <w:sz w:val="36"/>
-                <w:szCs w:val="36"/>
+                <w:sz w:val="28"/>
+                <w:szCs w:val="28"/>
               </w:rPr>
             </w:pPr>
+            <w:r>
+              <w:rPr>
+                <w:sz w:val="28"/>
+                <w:szCs w:val="28"/>
+              </w:rPr>
+              <w:t>Ragab</w:t>
+            </w:r>
           </w:p>
         </w:tc>
       </w:tr>
@@ -455,21 +588,21 @@
           <w:numId w:val="1"/>
         </w:numPr>
         <w:rPr>
-          <w:sz w:val="24"/>
-          <w:szCs w:val="24"/>
-        </w:rPr>
-      </w:pPr>
-      <w:r>
-        <w:rPr>
-          <w:sz w:val="24"/>
-          <w:szCs w:val="24"/>
+          <w:sz w:val="32"/>
+          <w:szCs w:val="32"/>
+        </w:rPr>
+      </w:pPr>
+      <w:r>
+        <w:rPr>
+          <w:sz w:val="32"/>
+          <w:szCs w:val="32"/>
         </w:rPr>
         <w:t>SRS</w:t>
       </w:r>
       <w:r>
         <w:rPr>
-          <w:sz w:val="24"/>
-          <w:szCs w:val="24"/>
+          <w:sz w:val="32"/>
+          <w:szCs w:val="32"/>
         </w:rPr>
         <w:t xml:space="preserve"> :</w:t>
       </w:r>
@@ -481,6 +614,10 @@
           <w:ilvl w:val="0"/>
           <w:numId w:val="3"/>
         </w:numPr>
+        <w:rPr>
+          <w:sz w:val="28"/>
+          <w:szCs w:val="28"/>
+        </w:rPr>
       </w:pPr>
       <w:r>
         <w:rPr>
@@ -501,33 +638,73 @@
         <w:t>echnical</w:t>
       </w:r>
       <w:r>
+        <w:rPr>
+          <w:sz w:val="28"/>
+          <w:szCs w:val="28"/>
+        </w:rPr>
         <w:t xml:space="preserve"> (system) requirements</w:t>
       </w:r>
       <w:r>
+        <w:rPr>
+          <w:sz w:val="28"/>
+          <w:szCs w:val="28"/>
+        </w:rPr>
         <w:t xml:space="preserve"> : this must be detailed</w:t>
       </w:r>
       <w:r>
+        <w:rPr>
+          <w:sz w:val="28"/>
+          <w:szCs w:val="28"/>
+        </w:rPr>
         <w:t xml:space="preserve"> , </w:t>
       </w:r>
       <w:r>
+        <w:rPr>
+          <w:sz w:val="28"/>
+          <w:szCs w:val="28"/>
+        </w:rPr>
         <w:t xml:space="preserve">clear , </w:t>
       </w:r>
       <w:r>
+        <w:rPr>
+          <w:sz w:val="28"/>
+          <w:szCs w:val="28"/>
+        </w:rPr>
         <w:t xml:space="preserve">not redundant </w:t>
       </w:r>
       <w:r>
+        <w:rPr>
+          <w:sz w:val="28"/>
+          <w:szCs w:val="28"/>
+        </w:rPr>
         <w:t>and have an expected result and testable( can write a test scenario for it )</w:t>
       </w:r>
       <w:r>
+        <w:rPr>
+          <w:sz w:val="28"/>
+          <w:szCs w:val="28"/>
+        </w:rPr>
         <w:t xml:space="preserve"> </w:t>
       </w:r>
       <w:r>
+        <w:rPr>
+          <w:sz w:val="28"/>
+          <w:szCs w:val="28"/>
+        </w:rPr>
         <w:t xml:space="preserve">, </w:t>
       </w:r>
       <w:r>
+        <w:rPr>
+          <w:sz w:val="28"/>
+          <w:szCs w:val="28"/>
+        </w:rPr>
         <w:t>tips :</w:t>
       </w:r>
       <w:r>
+        <w:rPr>
+          <w:sz w:val="28"/>
+          <w:szCs w:val="28"/>
+        </w:rPr>
         <w:t xml:space="preserve"> search online for an examples</w:t>
       </w:r>
     </w:p>
@@ -539,21 +716,21 @@
           <w:numId w:val="3"/>
         </w:numPr>
         <w:rPr>
-          <w:sz w:val="24"/>
-          <w:szCs w:val="24"/>
-        </w:rPr>
-      </w:pPr>
-      <w:r>
-        <w:rPr>
-          <w:sz w:val="24"/>
-          <w:szCs w:val="24"/>
+          <w:sz w:val="28"/>
+          <w:szCs w:val="28"/>
+        </w:rPr>
+      </w:pPr>
+      <w:r>
+        <w:rPr>
+          <w:sz w:val="28"/>
+          <w:szCs w:val="28"/>
         </w:rPr>
         <w:t xml:space="preserve">add the things that are out of scope </w:t>
       </w:r>
       <w:r>
         <w:rPr>
-          <w:sz w:val="24"/>
-          <w:szCs w:val="24"/>
+          <w:sz w:val="28"/>
+          <w:szCs w:val="28"/>
         </w:rPr>
         <w:t xml:space="preserve"> </w:t>
       </w:r>
@@ -566,21 +743,21 @@
           <w:numId w:val="3"/>
         </w:numPr>
         <w:rPr>
-          <w:sz w:val="24"/>
-          <w:szCs w:val="24"/>
-        </w:rPr>
-      </w:pPr>
-      <w:r>
-        <w:rPr>
-          <w:sz w:val="24"/>
-          <w:szCs w:val="24"/>
+          <w:sz w:val="28"/>
+          <w:szCs w:val="28"/>
+        </w:rPr>
+      </w:pPr>
+      <w:r>
+        <w:rPr>
+          <w:sz w:val="28"/>
+          <w:szCs w:val="28"/>
         </w:rPr>
         <w:t xml:space="preserve">modify the objective  for the project so that it comply to  “SMART” </w:t>
       </w:r>
       <w:r>
         <w:rPr>
-          <w:sz w:val="24"/>
-          <w:szCs w:val="24"/>
+          <w:sz w:val="28"/>
+          <w:szCs w:val="28"/>
         </w:rPr>
         <w:t xml:space="preserve">rule </w:t>
       </w:r>
@@ -592,8 +769,16 @@
           <w:ilvl w:val="0"/>
           <w:numId w:val="1"/>
         </w:numPr>
-      </w:pPr>
-      <w:r>
+        <w:rPr>
+          <w:sz w:val="32"/>
+          <w:szCs w:val="32"/>
+        </w:rPr>
+      </w:pPr>
+      <w:r>
+        <w:rPr>
+          <w:sz w:val="32"/>
+          <w:szCs w:val="32"/>
+        </w:rPr>
         <w:t>SIQ :</w:t>
       </w:r>
     </w:p>
@@ -604,8 +789,16 @@
           <w:ilvl w:val="0"/>
           <w:numId w:val="3"/>
         </w:numPr>
-      </w:pPr>
-      <w:r>
+        <w:rPr>
+          <w:sz w:val="28"/>
+          <w:szCs w:val="28"/>
+        </w:rPr>
+      </w:pPr>
+      <w:r>
+        <w:rPr>
+          <w:sz w:val="28"/>
+          <w:szCs w:val="28"/>
+        </w:rPr>
         <w:t xml:space="preserve"> Add a column “answered date” to the SIQ sheet </w:t>
       </w:r>
     </w:p>
@@ -616,8 +809,16 @@
           <w:ilvl w:val="0"/>
           <w:numId w:val="3"/>
         </w:numPr>
-      </w:pPr>
-      <w:r>
+        <w:rPr>
+          <w:sz w:val="28"/>
+          <w:szCs w:val="28"/>
+        </w:rPr>
+      </w:pPr>
+      <w:r>
+        <w:rPr>
+          <w:sz w:val="28"/>
+          <w:szCs w:val="28"/>
+        </w:rPr>
         <w:t xml:space="preserve">Add a status type of each question ( answered , </w:t>
       </w:r>
       <w:r>
@@ -630,6 +831,10 @@
         <w:t>satisfied</w:t>
       </w:r>
       <w:r>
+        <w:rPr>
+          <w:sz w:val="28"/>
+          <w:szCs w:val="28"/>
+        </w:rPr>
         <w:t xml:space="preserve"> , not answered )</w:t>
       </w:r>
     </w:p>
@@ -640,8 +845,16 @@
           <w:ilvl w:val="0"/>
           <w:numId w:val="1"/>
         </w:numPr>
-      </w:pPr>
-      <w:r>
+        <w:rPr>
+          <w:sz w:val="32"/>
+          <w:szCs w:val="32"/>
+        </w:rPr>
+      </w:pPr>
+      <w:r>
+        <w:rPr>
+          <w:sz w:val="32"/>
+          <w:szCs w:val="32"/>
+        </w:rPr>
         <w:t>CI list :</w:t>
       </w:r>
     </w:p>
@@ -652,14 +865,30 @@
           <w:ilvl w:val="0"/>
           <w:numId w:val="3"/>
         </w:numPr>
-      </w:pPr>
-      <w:r>
+        <w:rPr>
+          <w:sz w:val="28"/>
+          <w:szCs w:val="28"/>
+        </w:rPr>
+      </w:pPr>
+      <w:r>
+        <w:rPr>
+          <w:sz w:val="28"/>
+          <w:szCs w:val="28"/>
+        </w:rPr>
         <w:t>the CI level</w:t>
       </w:r>
       <w:r>
+        <w:rPr>
+          <w:sz w:val="28"/>
+          <w:szCs w:val="28"/>
+        </w:rPr>
         <w:t xml:space="preserve"> of all CI list items</w:t>
       </w:r>
       <w:r>
+        <w:rPr>
+          <w:sz w:val="28"/>
+          <w:szCs w:val="28"/>
+        </w:rPr>
         <w:t xml:space="preserve"> should be “ baseline” </w:t>
       </w:r>
     </w:p>
@@ -670,8 +899,16 @@
           <w:ilvl w:val="0"/>
           <w:numId w:val="3"/>
         </w:numPr>
-      </w:pPr>
-      <w:r>
+        <w:rPr>
+          <w:sz w:val="28"/>
+          <w:szCs w:val="28"/>
+        </w:rPr>
+      </w:pPr>
+      <w:r>
+        <w:rPr>
+          <w:sz w:val="28"/>
+          <w:szCs w:val="28"/>
+        </w:rPr>
         <w:t xml:space="preserve">add a folder and subfolder for all CI list items </w:t>
       </w:r>
     </w:p>
@@ -682,28 +919,45 @@
           <w:ilvl w:val="0"/>
           <w:numId w:val="1"/>
         </w:numPr>
-      </w:pPr>
-      <w:r>
-        <w:t xml:space="preserve">on </w:t>
-      </w:r>
-      <w:proofErr w:type="spellStart"/>
-      <w:r>
-        <w:t>github</w:t>
-      </w:r>
-      <w:proofErr w:type="spellEnd"/>
-      <w:r>
-        <w:t xml:space="preserve"> , remove the unnecessary branches </w:t>
+        <w:rPr>
+          <w:sz w:val="28"/>
+          <w:szCs w:val="28"/>
+        </w:rPr>
+      </w:pPr>
+      <w:r>
+        <w:rPr>
+          <w:sz w:val="28"/>
+          <w:szCs w:val="28"/>
+        </w:rPr>
+        <w:t xml:space="preserve">on github , remove the unnecessary branches </w:t>
       </w:r>
     </w:p>
     <w:p>
       <w:pPr>
         <w:pStyle w:val="ListParagraph"/>
+        <w:rPr>
+          <w:sz w:val="28"/>
+          <w:szCs w:val="28"/>
+        </w:rPr>
       </w:pPr>
     </w:p>
     <w:p>
       <w:pPr>
         <w:pStyle w:val="ListParagraph"/>
+        <w:pBdr>
+          <w:bottom w:val="single" w:sz="4" w:space="1" w:color="auto"/>
+        </w:pBdr>
         <w:ind w:left="1080"/>
+      </w:pPr>
+    </w:p>
+    <w:p>
+      <w:pPr>
+        <w:pStyle w:val="ListParagraph"/>
+        <w:rPr>
+          <w:sz w:val="36"/>
+          <w:szCs w:val="36"/>
+          <w:u w:val="single"/>
+        </w:rPr>
       </w:pPr>
     </w:p>
     <w:p>
@@ -748,32 +1002,28 @@
           <w:numId w:val="4"/>
         </w:numPr>
         <w:rPr>
-          <w:sz w:val="36"/>
-          <w:szCs w:val="36"/>
-          <w:u w:val="single"/>
-        </w:rPr>
-      </w:pPr>
-      <w:r>
-        <w:rPr>
-          <w:sz w:val="36"/>
-          <w:szCs w:val="36"/>
-          <w:u w:val="single"/>
+          <w:sz w:val="28"/>
+          <w:szCs w:val="28"/>
+        </w:rPr>
+      </w:pPr>
+      <w:r>
+        <w:rPr>
+          <w:sz w:val="28"/>
+          <w:szCs w:val="28"/>
         </w:rPr>
         <w:t>Review</w:t>
       </w:r>
       <w:r>
         <w:rPr>
-          <w:sz w:val="36"/>
-          <w:szCs w:val="36"/>
-          <w:u w:val="single"/>
+          <w:sz w:val="28"/>
+          <w:szCs w:val="28"/>
         </w:rPr>
         <w:t xml:space="preserve"> the </w:t>
       </w:r>
       <w:r>
         <w:rPr>
-          <w:sz w:val="36"/>
-          <w:szCs w:val="36"/>
-          <w:u w:val="single"/>
+          <w:sz w:val="28"/>
+          <w:szCs w:val="28"/>
         </w:rPr>
         <w:t xml:space="preserve">ERD </w:t>
       </w:r>
@@ -781,7 +1031,6 @@
         <w:rPr>
           <w:sz w:val="28"/>
           <w:szCs w:val="28"/>
-          <w:u w:val="single"/>
         </w:rPr>
         <w:t>(e.g.</w:t>
       </w:r>
@@ -789,7 +1038,6 @@
         <w:rPr>
           <w:sz w:val="28"/>
           <w:szCs w:val="28"/>
-          <w:u w:val="single"/>
         </w:rPr>
         <w:t xml:space="preserve"> the data in the UI of the article page must be the same in the attributes of the article </w:t>
       </w:r>
@@ -797,31 +1045,27 @@
         <w:rPr>
           <w:sz w:val="28"/>
           <w:szCs w:val="28"/>
-          <w:u w:val="single"/>
         </w:rPr>
         <w:t>entity in the ERD)</w:t>
       </w:r>
       <w:r>
         <w:rPr>
-          <w:sz w:val="36"/>
-          <w:szCs w:val="36"/>
-          <w:u w:val="single"/>
+          <w:sz w:val="28"/>
+          <w:szCs w:val="28"/>
         </w:rPr>
         <w:t>,</w:t>
       </w:r>
       <w:r>
         <w:rPr>
-          <w:sz w:val="36"/>
-          <w:szCs w:val="36"/>
-          <w:u w:val="single"/>
+          <w:sz w:val="28"/>
+          <w:szCs w:val="28"/>
         </w:rPr>
         <w:t xml:space="preserve"> DFD and other designs to make sure it is consistent with the SRS and </w:t>
       </w:r>
       <w:r>
         <w:rPr>
-          <w:sz w:val="36"/>
-          <w:szCs w:val="36"/>
-          <w:u w:val="single"/>
+          <w:sz w:val="28"/>
+          <w:szCs w:val="28"/>
         </w:rPr>
         <w:t>CRS.</w:t>
       </w:r>
@@ -834,32 +1078,29 @@
           <w:numId w:val="4"/>
         </w:numPr>
         <w:rPr>
-          <w:sz w:val="36"/>
-          <w:szCs w:val="36"/>
-          <w:u w:val="single"/>
-        </w:rPr>
-      </w:pPr>
-      <w:r>
-        <w:rPr>
-          <w:sz w:val="36"/>
-          <w:szCs w:val="36"/>
-          <w:u w:val="single"/>
-        </w:rPr>
+          <w:sz w:val="28"/>
+          <w:szCs w:val="28"/>
+        </w:rPr>
+      </w:pPr>
+      <w:r>
+        <w:rPr>
+          <w:sz w:val="28"/>
+          <w:szCs w:val="28"/>
+        </w:rPr>
+        <w:lastRenderedPageBreak/>
         <w:t xml:space="preserve">ask the customer about the missing requirements regarding the UI ( example : what is the UI of the </w:t>
       </w:r>
       <w:r>
         <w:rPr>
-          <w:sz w:val="36"/>
-          <w:szCs w:val="36"/>
-          <w:u w:val="single"/>
+          <w:sz w:val="28"/>
+          <w:szCs w:val="28"/>
         </w:rPr>
         <w:t xml:space="preserve">web page of </w:t>
       </w:r>
       <w:r>
         <w:rPr>
-          <w:sz w:val="36"/>
-          <w:szCs w:val="36"/>
-          <w:u w:val="single"/>
+          <w:sz w:val="28"/>
+          <w:szCs w:val="28"/>
         </w:rPr>
         <w:t>an article )</w:t>
       </w:r>
@@ -872,44 +1113,23 @@
           <w:numId w:val="4"/>
         </w:numPr>
         <w:rPr>
-          <w:sz w:val="36"/>
-          <w:szCs w:val="36"/>
-          <w:u w:val="single"/>
-        </w:rPr>
-      </w:pPr>
-      <w:r>
-        <w:rPr>
-          <w:sz w:val="36"/>
-          <w:szCs w:val="36"/>
-          <w:u w:val="single"/>
-        </w:rPr>
-        <w:t xml:space="preserve">organize the files on </w:t>
-      </w:r>
-      <w:proofErr w:type="spellStart"/>
-      <w:r>
-        <w:rPr>
-          <w:sz w:val="36"/>
-          <w:szCs w:val="36"/>
-          <w:u w:val="single"/>
-        </w:rPr>
-        <w:t>github</w:t>
-      </w:r>
-      <w:proofErr w:type="spellEnd"/>
-      <w:r>
-        <w:rPr>
-          <w:sz w:val="36"/>
-          <w:szCs w:val="36"/>
-          <w:u w:val="single"/>
-        </w:rPr>
-        <w:t xml:space="preserve"> into folders and sub folders </w:t>
-      </w:r>
-    </w:p>
-    <w:p>
-      <w:pPr>
-        <w:rPr>
-          <w:sz w:val="36"/>
-          <w:szCs w:val="36"/>
-          <w:u w:val="single"/>
+          <w:sz w:val="28"/>
+          <w:szCs w:val="28"/>
+        </w:rPr>
+      </w:pPr>
+      <w:r>
+        <w:rPr>
+          <w:sz w:val="28"/>
+          <w:szCs w:val="28"/>
+        </w:rPr>
+        <w:t xml:space="preserve">organize the files on github into folders and sub folders </w:t>
+      </w:r>
+    </w:p>
+    <w:p>
+      <w:pPr>
+        <w:rPr>
+          <w:sz w:val="28"/>
+          <w:szCs w:val="28"/>
         </w:rPr>
       </w:pPr>
     </w:p>
@@ -921,18 +1141,15 @@
           <w:numId w:val="4"/>
         </w:numPr>
         <w:rPr>
-          <w:sz w:val="36"/>
-          <w:szCs w:val="36"/>
-          <w:u w:val="single"/>
-        </w:rPr>
-      </w:pPr>
-      <w:r>
-        <w:rPr>
-          <w:sz w:val="36"/>
-          <w:szCs w:val="36"/>
-          <w:u w:val="single"/>
-        </w:rPr>
-        <w:lastRenderedPageBreak/>
+          <w:sz w:val="28"/>
+          <w:szCs w:val="28"/>
+        </w:rPr>
+      </w:pPr>
+      <w:r>
+        <w:rPr>
+          <w:sz w:val="28"/>
+          <w:szCs w:val="28"/>
+        </w:rPr>
         <w:t xml:space="preserve">ask the customer what is the max length of the article </w:t>
       </w:r>
     </w:p>
@@ -944,6 +1161,52 @@
           <w:numId w:val="4"/>
         </w:numPr>
         <w:rPr>
+          <w:sz w:val="28"/>
+          <w:szCs w:val="28"/>
+        </w:rPr>
+      </w:pPr>
+      <w:r>
+        <w:rPr>
+          <w:sz w:val="28"/>
+          <w:szCs w:val="28"/>
+        </w:rPr>
+        <w:t xml:space="preserve">add “status” </w:t>
+      </w:r>
+      <w:r>
+        <w:rPr>
+          <w:sz w:val="28"/>
+          <w:szCs w:val="28"/>
+        </w:rPr>
+        <w:t xml:space="preserve">column in the PR sheet </w:t>
+      </w:r>
+    </w:p>
+    <w:p>
+      <w:pPr>
+        <w:pStyle w:val="ListParagraph"/>
+        <w:pBdr>
+          <w:bottom w:val="single" w:sz="4" w:space="1" w:color="auto"/>
+        </w:pBdr>
+        <w:ind w:left="1080"/>
+        <w:rPr>
+          <w:sz w:val="28"/>
+          <w:szCs w:val="28"/>
+        </w:rPr>
+      </w:pPr>
+    </w:p>
+    <w:p>
+      <w:pPr>
+        <w:pStyle w:val="ListParagraph"/>
+        <w:rPr>
+          <w:sz w:val="28"/>
+          <w:szCs w:val="28"/>
+          <w:u w:val="single"/>
+        </w:rPr>
+      </w:pPr>
+    </w:p>
+    <w:p>
+      <w:pPr>
+        <w:pStyle w:val="ListParagraph"/>
+        <w:rPr>
           <w:sz w:val="36"/>
           <w:szCs w:val="36"/>
           <w:u w:val="single"/>
@@ -955,7 +1218,7 @@
           <w:szCs w:val="36"/>
           <w:u w:val="single"/>
         </w:rPr>
-        <w:t xml:space="preserve">add “status” </w:t>
+        <w:t xml:space="preserve">Week </w:t>
       </w:r>
       <w:r>
         <w:rPr>
@@ -963,14 +1226,102 @@
           <w:szCs w:val="36"/>
           <w:u w:val="single"/>
         </w:rPr>
-        <w:t xml:space="preserve">column in the PR sheet </w:t>
+        <w:t>3</w:t>
+      </w:r>
+      <w:r>
+        <w:rPr>
+          <w:sz w:val="36"/>
+          <w:szCs w:val="36"/>
+          <w:u w:val="single"/>
+        </w:rPr>
+        <w:t>:</w:t>
       </w:r>
     </w:p>
     <w:p>
       <w:pPr>
         <w:pStyle w:val="ListParagraph"/>
-        <w:ind w:left="1080"/>
-      </w:pPr>
+        <w:rPr>
+          <w:sz w:val="28"/>
+          <w:szCs w:val="28"/>
+          <w:u w:val="single"/>
+        </w:rPr>
+      </w:pPr>
+    </w:p>
+    <w:p>
+      <w:pPr>
+        <w:pStyle w:val="ListParagraph"/>
+        <w:numPr>
+          <w:ilvl w:val="0"/>
+          <w:numId w:val="4"/>
+        </w:numPr>
+        <w:rPr>
+          <w:sz w:val="28"/>
+          <w:szCs w:val="28"/>
+        </w:rPr>
+      </w:pPr>
+      <w:r>
+        <w:rPr>
+          <w:sz w:val="28"/>
+          <w:szCs w:val="28"/>
+        </w:rPr>
+        <w:t xml:space="preserve">modify the “review article by admin “ page so that it has “edit” button, when the admin click on it , a new page is </w:t>
+      </w:r>
+      <w:r>
+        <w:rPr>
+          <w:sz w:val="28"/>
+          <w:szCs w:val="28"/>
+        </w:rPr>
+        <w:t>displayed , that new page is the same as the old “</w:t>
+      </w:r>
+      <w:r>
+        <w:rPr>
+          <w:sz w:val="28"/>
+          <w:szCs w:val="28"/>
+        </w:rPr>
+        <w:t xml:space="preserve">review article by admin “ </w:t>
+      </w:r>
+      <w:r>
+        <w:rPr>
+          <w:sz w:val="28"/>
+          <w:szCs w:val="28"/>
+        </w:rPr>
+        <w:t xml:space="preserve">, so that admin can </w:t>
+      </w:r>
+      <w:r>
+        <w:rPr>
+          <w:sz w:val="28"/>
+          <w:szCs w:val="28"/>
+        </w:rPr>
+        <w:t xml:space="preserve"> change the article status ( </w:t>
+      </w:r>
+      <w:r>
+        <w:rPr>
+          <w:sz w:val="28"/>
+          <w:szCs w:val="28"/>
+        </w:rPr>
+        <w:t xml:space="preserve"> to </w:t>
+      </w:r>
+      <w:r>
+        <w:rPr>
+          <w:sz w:val="28"/>
+          <w:szCs w:val="28"/>
+        </w:rPr>
+        <w:t xml:space="preserve">approved or </w:t>
+      </w:r>
+      <w:r>
+        <w:rPr>
+          <w:sz w:val="28"/>
+          <w:szCs w:val="28"/>
+        </w:rPr>
+        <w:t xml:space="preserve"> to </w:t>
+      </w:r>
+      <w:r>
+        <w:rPr>
+          <w:sz w:val="28"/>
+          <w:szCs w:val="28"/>
+        </w:rPr>
+        <w:t>rejected )</w:t>
+      </w:r>
     </w:p>
     <w:p>
       <w:pPr>
@@ -1105,7 +1456,7 @@
 
 <file path=word/numbering.xml><?xml version="1.0" encoding="utf-8"?>
 <w:numbering xmlns:wpc="http://schemas.microsoft.com/office/word/2010/wordprocessingCanvas" xmlns:mc="http://schemas.openxmlformats.org/markup-compatibility/2006" xmlns:o="urn:schemas-microsoft-com:office:office" xmlns:r="http://schemas.openxmlformats.org/officeDocument/2006/relationships" xmlns:m="http://schemas.openxmlformats.org/officeDocument/2006/math" xmlns:v="urn:schemas-microsoft-com:vml" xmlns:wp14="http://schemas.microsoft.com/office/word/2010/wordprocessingDrawing" xmlns:wp="http://schemas.openxmlformats.org/drawingml/2006/wordprocessingDrawing" xmlns:w10="urn:schemas-microsoft-com:office:word" xmlns:w="http://schemas.openxmlformats.org/wordprocessingml/2006/main" xmlns:w14="http://schemas.microsoft.com/office/word/2010/wordml" xmlns:w15="http://schemas.microsoft.com/office/word/2012/wordml" xmlns:wpg="http://schemas.microsoft.com/office/word/2010/wordprocessingGroup" xmlns:wpi="http://schemas.microsoft.com/office/word/2010/wordprocessingInk" xmlns:wne="http://schemas.microsoft.com/office/word/2006/wordml" xmlns:wps="http://schemas.microsoft.com/office/word/2010/wordprocessingShape" mc:Ignorable="w14 w15 wp14">
-  <w:abstractNum w:abstractNumId="0" w15:restartNumberingAfterBreak="0">
+  <w:abstractNum w:abstractNumId="0">
     <w:nsid w:val="53940E42"/>
     <w:multiLevelType w:val="hybridMultilevel"/>
     <w:tmpl w:val="46B4C812"/>
@@ -1218,7 +1569,7 @@
       </w:rPr>
     </w:lvl>
   </w:abstractNum>
-  <w:abstractNum w:abstractNumId="1" w15:restartNumberingAfterBreak="0">
+  <w:abstractNum w:abstractNumId="1">
     <w:nsid w:val="5FF75DBE"/>
     <w:multiLevelType w:val="hybridMultilevel"/>
     <w:tmpl w:val="A4363D5E"/>
@@ -1331,7 +1682,7 @@
       </w:rPr>
     </w:lvl>
   </w:abstractNum>
-  <w:abstractNum w:abstractNumId="2" w15:restartNumberingAfterBreak="0">
+  <w:abstractNum w:abstractNumId="2">
     <w:nsid w:val="64A43D70"/>
     <w:multiLevelType w:val="hybridMultilevel"/>
     <w:tmpl w:val="0A4A32D6"/>
@@ -1444,7 +1795,7 @@
       </w:rPr>
     </w:lvl>
   </w:abstractNum>
-  <w:abstractNum w:abstractNumId="3" w15:restartNumberingAfterBreak="0">
+  <w:abstractNum w:abstractNumId="3">
     <w:nsid w:val="6A7D0739"/>
     <w:multiLevelType w:val="hybridMultilevel"/>
     <w:tmpl w:val="9334B32E"/>
@@ -2057,6 +2408,7 @@
       <w:spacing w:after="0" w:line="240" w:lineRule="auto"/>
     </w:pPr>
     <w:tblPr>
+      <w:tblInd w:w="0" w:type="dxa"/>
       <w:tblBorders>
         <w:top w:val="single" w:sz="4" w:space="0" w:color="auto"/>
         <w:left w:val="single" w:sz="4" w:space="0" w:color="auto"/>
@@ -2065,6 +2417,12 @@
         <w:insideH w:val="single" w:sz="4" w:space="0" w:color="auto"/>
         <w:insideV w:val="single" w:sz="4" w:space="0" w:color="auto"/>
       </w:tblBorders>
+      <w:tblCellMar>
+        <w:top w:w="0" w:type="dxa"/>
+        <w:left w:w="108" w:type="dxa"/>
+        <w:bottom w:w="0" w:type="dxa"/>
+        <w:right w:w="108" w:type="dxa"/>
+      </w:tblCellMar>
     </w:tblPr>
   </w:style>
 </w:styles>

</xml_diff>